<commit_message>
Add a logo in documents
</commit_message>
<xml_diff>
--- a/Documentation/C&B Documentation.docx
+++ b/Documentation/C&B Documentation.docx
@@ -3080,6 +3080,36 @@
                 <w:lang w:val="en-US"/>
               </w:rPr>
               <w:t>Figma</w:t>
+            </w:r>
+            <w:r>
+              <w:rPr>
+                <w:rFonts w:ascii="Calibri" w:eastAsia="Calibri" w:hAnsi="Calibri" w:cs="Times New Roman"/>
+                <w:b/>
+                <w:sz w:val="24"/>
+                <w:szCs w:val="24"/>
+                <w:lang w:val="en-US"/>
+              </w:rPr>
+              <w:t xml:space="preserve"> </w:t>
+            </w:r>
+            <w:r>
+              <w:rPr>
+                <w:rFonts w:ascii="Calibri" w:eastAsia="Calibri" w:hAnsi="Calibri" w:cs="Times New Roman"/>
+                <w:bCs/>
+                <w:sz w:val="24"/>
+                <w:szCs w:val="24"/>
+                <w:lang w:val="en-US"/>
+              </w:rPr>
+              <w:t xml:space="preserve">and </w:t>
+            </w:r>
+            <w:r>
+              <w:rPr>
+                <w:rFonts w:ascii="Calibri" w:eastAsia="Calibri" w:hAnsi="Calibri" w:cs="Times New Roman"/>
+                <w:b/>
+                <w:sz w:val="24"/>
+                <w:szCs w:val="24"/>
+                <w:lang w:val="en-US"/>
+              </w:rPr>
+              <w:t>Canva</w:t>
             </w:r>
             <w:r>
               <w:rPr>
@@ -5219,6 +5249,7 @@
     <w:rsid w:val="00D92776"/>
     <w:rsid w:val="00DB3E98"/>
     <w:rsid w:val="00E81207"/>
+    <w:rsid w:val="00EF4CDD"/>
     <w:rsid w:val="00F72D81"/>
   </w:rsids>
   <m:mathPr>

</xml_diff>